<commit_message>
fix bugs of cd and pwd
</commit_message>
<xml_diff>
--- a/说明文档.docx
+++ b/说明文档.docx
@@ -817,8 +817,6 @@
           <w:szCs w:val="28"/>
         </w:rPr>
       </w:pPr>
-      <w:bookmarkStart w:id="0" w:name="_GoBack"/>
-      <w:bookmarkEnd w:id="0"/>
       <w:r>
         <w:rPr>
           <w:rFonts w:hint="eastAsia"/>
@@ -4034,8 +4032,10 @@
           <w:szCs w:val="28"/>
           <w:lang w:val="en-US" w:eastAsia="zh-CN"/>
         </w:rPr>
-        <w:t>dev c++项目工程编写</w:t>
-      </w:r>
+        <w:t>dev c++项目工程整理</w:t>
+      </w:r>
+      <w:bookmarkStart w:id="0" w:name="_GoBack"/>
+      <w:bookmarkEnd w:id="0"/>
     </w:p>
     <w:p>
       <w:pPr>

</xml_diff>